<commit_message>
Updated the ERD diagram and refactored the database script to match the ERD
</commit_message>
<xml_diff>
--- a/database/hcbc_erd_diagram.docx
+++ b/database/hcbc_erd_diagram.docx
@@ -22,7 +22,10 @@
     <w:p/>
     <w:p>
       <w:r>
-        <w:t>ENTITIES LIST</w:t>
+        <w:t xml:space="preserve">ENTITIES </w:t>
+      </w:r>
+      <w:r>
+        <w:t>DESCRIPTION</w:t>
       </w:r>
     </w:p>
     <w:tbl>
@@ -84,11 +87,9 @@
             <w:tcW w:w="2268" w:type="dxa"/>
           </w:tcPr>
           <w:p>
-            <w:proofErr w:type="spellStart"/>
-            <w:r>
-              <w:t>HcbcInstitutions</w:t>
-            </w:r>
-            <w:proofErr w:type="spellEnd"/>
+            <w:r>
+              <w:t>Companies</w:t>
+            </w:r>
           </w:p>
         </w:tc>
         <w:tc>
@@ -97,13 +98,14 @@
           </w:tcPr>
           <w:p>
             <w:r>
-              <w:t>Stores information for participating institutions/</w:t>
-            </w:r>
-            <w:proofErr w:type="spellStart"/>
-            <w:r>
-              <w:t>centres</w:t>
-            </w:r>
-            <w:proofErr w:type="spellEnd"/>
+              <w:t>Stores information for participating</w:t>
+            </w:r>
+            <w:r>
+              <w:t xml:space="preserve"> the</w:t>
+            </w:r>
+            <w:r>
+              <w:t xml:space="preserve"> institutions</w:t>
+            </w:r>
           </w:p>
         </w:tc>
       </w:tr>
@@ -123,9 +125,76 @@
             <w:tcW w:w="2268" w:type="dxa"/>
           </w:tcPr>
           <w:p>
+            <w:r>
+              <w:t>Facilities</w:t>
+            </w:r>
+          </w:p>
+        </w:tc>
+        <w:tc>
+          <w:tcPr>
+            <w:tcW w:w="6288" w:type="dxa"/>
+          </w:tcPr>
+          <w:p>
+            <w:r>
+              <w:t xml:space="preserve">Store information for the </w:t>
+            </w:r>
+            <w:r>
+              <w:t>participating health centres</w:t>
+            </w:r>
+          </w:p>
+        </w:tc>
+      </w:tr>
+      <w:tr>
+        <w:tc>
+          <w:tcPr>
+            <w:tcW w:w="454" w:type="dxa"/>
+          </w:tcPr>
+          <w:p>
+            <w:r>
+              <w:t>3.</w:t>
+            </w:r>
+          </w:p>
+        </w:tc>
+        <w:tc>
+          <w:tcPr>
+            <w:tcW w:w="2268" w:type="dxa"/>
+          </w:tcPr>
+          <w:p>
+            <w:r>
+              <w:t>Users</w:t>
+            </w:r>
+          </w:p>
+        </w:tc>
+        <w:tc>
+          <w:tcPr>
+            <w:tcW w:w="6288" w:type="dxa"/>
+          </w:tcPr>
+          <w:p>
+            <w:r>
+              <w:t>Stores system user information</w:t>
+            </w:r>
+          </w:p>
+        </w:tc>
+      </w:tr>
+      <w:tr>
+        <w:tc>
+          <w:tcPr>
+            <w:tcW w:w="454" w:type="dxa"/>
+          </w:tcPr>
+          <w:p>
+            <w:r>
+              <w:t>4.</w:t>
+            </w:r>
+          </w:p>
+        </w:tc>
+        <w:tc>
+          <w:tcPr>
+            <w:tcW w:w="2268" w:type="dxa"/>
+          </w:tcPr>
+          <w:p>
             <w:proofErr w:type="spellStart"/>
             <w:r>
-              <w:t>HcbcUsers</w:t>
+              <w:t>JobTitles</w:t>
             </w:r>
             <w:proofErr w:type="spellEnd"/>
           </w:p>
@@ -136,17 +205,71 @@
           </w:tcPr>
           <w:p>
             <w:r>
-              <w:t>Store information for the system users</w:t>
+              <w:t>Stores the types of jobs titles system users hold</w:t>
             </w:r>
           </w:p>
         </w:tc>
       </w:tr>
     </w:tbl>
     <w:p/>
+    <w:p/>
+    <w:p>
+      <w:r>
+        <w:t>ENTITY RELATIONSHIP DIAGRAM</w:t>
+      </w:r>
+    </w:p>
     <w:p>
       <w:bookmarkStart w:id="0" w:name="_GoBack"/>
+      <w:r>
+        <w:rPr>
+          <w:noProof/>
+          <w:lang w:val="en-GB" w:eastAsia="en-GB"/>
+        </w:rPr>
+        <w:drawing>
+          <wp:inline distT="0" distB="0" distL="0" distR="0" wp14:anchorId="55792AA1" wp14:editId="241D708F">
+            <wp:extent cx="5447665" cy="5033353"/>
+            <wp:effectExtent l="0" t="0" r="0" b="0"/>
+            <wp:docPr id="1" name="Picture 1"/>
+            <wp:cNvGraphicFramePr>
+              <a:graphicFrameLocks xmlns:a="http://schemas.openxmlformats.org/drawingml/2006/main" noChangeAspect="1"/>
+            </wp:cNvGraphicFramePr>
+            <a:graphic xmlns:a="http://schemas.openxmlformats.org/drawingml/2006/main">
+              <a:graphicData uri="http://schemas.openxmlformats.org/drawingml/2006/picture">
+                <pic:pic xmlns:pic="http://schemas.openxmlformats.org/drawingml/2006/picture">
+                  <pic:nvPicPr>
+                    <pic:cNvPr id="1" name="HCBC_ERD_IMG.png"/>
+                    <pic:cNvPicPr/>
+                  </pic:nvPicPr>
+                  <pic:blipFill>
+                    <a:blip r:embed="rId4">
+                      <a:extLst>
+                        <a:ext uri="{28A0092B-C50C-407E-A947-70E740481C1C}">
+                          <a14:useLocalDpi xmlns:a14="http://schemas.microsoft.com/office/drawing/2010/main" val="0"/>
+                        </a:ext>
+                      </a:extLst>
+                    </a:blip>
+                    <a:stretch>
+                      <a:fillRect/>
+                    </a:stretch>
+                  </pic:blipFill>
+                  <pic:spPr>
+                    <a:xfrm>
+                      <a:off x="0" y="0"/>
+                      <a:ext cx="5459354" cy="5044153"/>
+                    </a:xfrm>
+                    <a:prstGeom prst="rect">
+                      <a:avLst/>
+                    </a:prstGeom>
+                  </pic:spPr>
+                </pic:pic>
+              </a:graphicData>
+            </a:graphic>
+          </wp:inline>
+        </w:drawing>
+      </w:r>
       <w:bookmarkEnd w:id="0"/>
     </w:p>
+    <w:p/>
     <w:sectPr>
       <w:pgSz w:w="11900" w:h="16840"/>
       <w:pgMar w:top="1440" w:right="1440" w:bottom="1440" w:left="1440" w:header="708" w:footer="708" w:gutter="0"/>

</xml_diff>

<commit_message>
modified entity relationship diagram and entity description
</commit_message>
<xml_diff>
--- a/database/hcbc_erd_diagram.docx
+++ b/database/hcbc_erd_diagram.docx
@@ -7,8 +7,10 @@
         <w:jc w:val="center"/>
       </w:pPr>
       <w:r>
-        <w:t>HCBC ENTITY RELATIONSHIP DIAGRAM(ERD)</w:t>
-      </w:r>
+        <w:t xml:space="preserve">HCBC ENTITY RELATIONSHIP </w:t>
+      </w:r>
+      <w:bookmarkStart w:id="0" w:name="_GoBack"/>
+      <w:bookmarkEnd w:id="0"/>
     </w:p>
     <w:p/>
     <w:p>
@@ -36,8 +38,8 @@
       </w:tblPr>
       <w:tblGrid>
         <w:gridCol w:w="520"/>
-        <w:gridCol w:w="2409"/>
-        <w:gridCol w:w="6081"/>
+        <w:gridCol w:w="2411"/>
+        <w:gridCol w:w="6079"/>
       </w:tblGrid>
       <w:tr>
         <w:tc>
@@ -192,11 +194,9 @@
             <w:tcW w:w="2421" w:type="dxa"/>
           </w:tcPr>
           <w:p>
-            <w:proofErr w:type="spellStart"/>
-            <w:r>
-              <w:t>JobTitles</w:t>
-            </w:r>
-            <w:proofErr w:type="spellEnd"/>
+            <w:r>
+              <w:t>Job Titles</w:t>
+            </w:r>
           </w:p>
         </w:tc>
         <w:tc>
@@ -235,7 +235,11 @@
           <w:tcPr>
             <w:tcW w:w="6135" w:type="dxa"/>
           </w:tcPr>
-          <w:p/>
+          <w:p>
+            <w:r>
+              <w:t>Stores data and information for participants and patients</w:t>
+            </w:r>
+          </w:p>
         </w:tc>
       </w:tr>
       <w:tr>
@@ -255,7 +259,10 @@
           </w:tcPr>
           <w:p>
             <w:r>
-              <w:t>Apartment locations</w:t>
+              <w:t>Appoin</w:t>
+            </w:r>
+            <w:r>
+              <w:t>tment locations</w:t>
             </w:r>
           </w:p>
         </w:tc>
@@ -263,7 +270,11 @@
           <w:tcPr>
             <w:tcW w:w="6135" w:type="dxa"/>
           </w:tcPr>
-          <w:p/>
+          <w:p>
+            <w:r>
+              <w:t>Locations where the community health worker schedules to meet with the patients</w:t>
+            </w:r>
+          </w:p>
         </w:tc>
       </w:tr>
       <w:tr>
@@ -291,7 +302,11 @@
           <w:tcPr>
             <w:tcW w:w="6135" w:type="dxa"/>
           </w:tcPr>
-          <w:p/>
+          <w:p>
+            <w:r>
+              <w:t>Stores information about the roles and responsibilities of the system</w:t>
+            </w:r>
+          </w:p>
         </w:tc>
       </w:tr>
       <w:tr>
@@ -311,7 +326,10 @@
           </w:tcPr>
           <w:p>
             <w:r>
-              <w:t>Apartments</w:t>
+              <w:t>Appoint</w:t>
+            </w:r>
+            <w:r>
+              <w:t>ments</w:t>
             </w:r>
           </w:p>
         </w:tc>
@@ -319,7 +337,11 @@
           <w:tcPr>
             <w:tcW w:w="6135" w:type="dxa"/>
           </w:tcPr>
-          <w:p/>
+          <w:p>
+            <w:r>
+              <w:t>Stores information of the appointment between the health worker and the patient</w:t>
+            </w:r>
+          </w:p>
         </w:tc>
       </w:tr>
       <w:tr>
@@ -347,7 +369,11 @@
           <w:tcPr>
             <w:tcW w:w="6135" w:type="dxa"/>
           </w:tcPr>
-          <w:p/>
+          <w:p>
+            <w:r>
+              <w:t>Stores information about what the system can do</w:t>
+            </w:r>
+          </w:p>
         </w:tc>
       </w:tr>
       <w:tr>
@@ -375,7 +401,11 @@
           <w:tcPr>
             <w:tcW w:w="6135" w:type="dxa"/>
           </w:tcPr>
-          <w:p/>
+          <w:p>
+            <w:r>
+              <w:t>Stores information of all the activities done during the day</w:t>
+            </w:r>
+          </w:p>
         </w:tc>
       </w:tr>
       <w:tr>
@@ -403,7 +433,11 @@
           <w:tcPr>
             <w:tcW w:w="6135" w:type="dxa"/>
           </w:tcPr>
-          <w:p/>
+          <w:p>
+            <w:r>
+              <w:t xml:space="preserve">Stores </w:t>
+            </w:r>
+          </w:p>
         </w:tc>
       </w:tr>
       <w:tr>
@@ -431,7 +465,11 @@
           <w:tcPr>
             <w:tcW w:w="6135" w:type="dxa"/>
           </w:tcPr>
-          <w:p/>
+          <w:p>
+            <w:r>
+              <w:t>Stores information about the status of the patients and their families</w:t>
+            </w:r>
+          </w:p>
         </w:tc>
       </w:tr>
       <w:tr>
@@ -459,7 +497,11 @@
           <w:tcPr>
             <w:tcW w:w="6135" w:type="dxa"/>
           </w:tcPr>
-          <w:p/>
+          <w:p>
+            <w:r>
+              <w:t>Stores information about referrals given by community health worker</w:t>
+            </w:r>
+          </w:p>
         </w:tc>
       </w:tr>
       <w:tr>
@@ -487,7 +529,46 @@
           <w:tcPr>
             <w:tcW w:w="6135" w:type="dxa"/>
           </w:tcPr>
-          <w:p/>
+          <w:p>
+            <w:r>
+              <w:t>Stores aggregated statistics for the facility</w:t>
+            </w:r>
+          </w:p>
+        </w:tc>
+      </w:tr>
+      <w:tr>
+        <w:tc>
+          <w:tcPr>
+            <w:tcW w:w="454" w:type="dxa"/>
+          </w:tcPr>
+          <w:p>
+            <w:r>
+              <w:t>15.</w:t>
+            </w:r>
+          </w:p>
+        </w:tc>
+        <w:tc>
+          <w:tcPr>
+            <w:tcW w:w="2421" w:type="dxa"/>
+          </w:tcPr>
+          <w:p>
+            <w:r>
+              <w:t xml:space="preserve">System </w:t>
+            </w:r>
+            <w:r>
+              <w:t>Resources</w:t>
+            </w:r>
+          </w:p>
+        </w:tc>
+        <w:tc>
+          <w:tcPr>
+            <w:tcW w:w="6135" w:type="dxa"/>
+          </w:tcPr>
+          <w:p>
+            <w:r>
+              <w:t>Stores all the activities that can be performed on the system</w:t>
+            </w:r>
+          </w:p>
         </w:tc>
       </w:tr>
     </w:tbl>
@@ -690,7 +771,7 @@
           </mc:Choice>
           <mc:Fallback>
             <w:pict>
-              <v:line w14:anchorId="5E161DBB" id="Straight Connector 17" o:spid="_x0000_s1026" style="position:absolute;z-index:251686912;visibility:visible;mso-wrap-style:square;mso-wrap-distance-left:9pt;mso-wrap-distance-top:0;mso-wrap-distance-right:9pt;mso-wrap-distance-bottom:0;mso-position-horizontal:absolute;mso-position-horizontal-relative:text;mso-position-vertical:absolute;mso-position-vertical-relative:text" from="135.75pt,6.25pt" to="136.5pt,61pt" o:gfxdata="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" strokecolor="black [3200]" strokeweight=".5pt">
+              <v:line w14:anchorId="10B9855F" id="Straight Connector 17" o:spid="_x0000_s1026" style="position:absolute;z-index:251686912;visibility:visible;mso-wrap-style:square;mso-wrap-distance-left:9pt;mso-wrap-distance-top:0;mso-wrap-distance-right:9pt;mso-wrap-distance-bottom:0;mso-position-horizontal:absolute;mso-position-horizontal-relative:text;mso-position-vertical:absolute;mso-position-vertical-relative:text" from="135.75pt,6.25pt" to="136.5pt,61pt" o:gfxdata="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" strokecolor="black [3200]" strokeweight=".5pt">
                 <v:stroke joinstyle="miter"/>
               </v:line>
             </w:pict>
@@ -876,7 +957,10 @@
                               <w:t>Ap</w:t>
                             </w:r>
                             <w:r>
-                              <w:t>artment Locations</w:t>
+                              <w:t>point</w:t>
+                            </w:r>
+                            <w:r>
+                              <w:t>ment Locations</w:t>
                             </w:r>
                           </w:p>
                         </w:txbxContent>
@@ -912,7 +996,10 @@
                         <w:t>Ap</w:t>
                       </w:r>
                       <w:r>
-                        <w:t>artment Locations</w:t>
+                        <w:t>point</w:t>
+                      </w:r>
+                      <w:r>
+                        <w:t>ment Locations</w:t>
                       </w:r>
                     </w:p>
                   </w:txbxContent>
@@ -1178,7 +1265,7 @@
           </mc:Choice>
           <mc:Fallback>
             <w:pict>
-              <v:line w14:anchorId="55F8659F" id="Straight Connector 28" o:spid="_x0000_s1026" style="position:absolute;flip:y;z-index:251694080;visibility:visible;mso-wrap-style:square;mso-wrap-distance-left:9pt;mso-wrap-distance-top:0;mso-wrap-distance-right:9pt;mso-wrap-distance-bottom:0;mso-position-horizontal:absolute;mso-position-horizontal-relative:text;mso-position-vertical:absolute;mso-position-vertical-relative:text" from=".75pt,6.1pt" to=".75pt,49.6pt" o:gfxdata="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" strokecolor="black [3200]" strokeweight=".5pt">
+              <v:line w14:anchorId="0A7142F0" id="Straight Connector 28" o:spid="_x0000_s1026" style="position:absolute;flip:y;z-index:251694080;visibility:visible;mso-wrap-style:square;mso-wrap-distance-left:9pt;mso-wrap-distance-top:0;mso-wrap-distance-right:9pt;mso-wrap-distance-bottom:0;mso-position-horizontal:absolute;mso-position-horizontal-relative:text;mso-position-vertical:absolute;mso-position-vertical-relative:text" from=".75pt,6.1pt" to=".75pt,49.6pt" o:gfxdata="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" strokecolor="black [3200]" strokeweight=".5pt">
                 <v:stroke joinstyle="miter"/>
               </v:line>
             </w:pict>
@@ -1241,7 +1328,7 @@
           </mc:Choice>
           <mc:Fallback>
             <w:pict>
-              <v:line w14:anchorId="5831A01A" id="Straight Connector 26" o:spid="_x0000_s1026" style="position:absolute;z-index:251692032;visibility:visible;mso-wrap-style:square;mso-wrap-distance-left:9pt;mso-wrap-distance-top:0;mso-wrap-distance-right:9pt;mso-wrap-distance-bottom:0;mso-position-horizontal:absolute;mso-position-horizontal-relative:text;mso-position-vertical:absolute;mso-position-vertical-relative:text" from="138pt,5.35pt" to="139.5pt,45.85pt" o:gfxdata="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" strokecolor="black [3200]" strokeweight=".5pt">
+              <v:line w14:anchorId="6892C914" id="Straight Connector 26" o:spid="_x0000_s1026" style="position:absolute;z-index:251692032;visibility:visible;mso-wrap-style:square;mso-wrap-distance-left:9pt;mso-wrap-distance-top:0;mso-wrap-distance-right:9pt;mso-wrap-distance-bottom:0;mso-position-horizontal:absolute;mso-position-horizontal-relative:text;mso-position-vertical:absolute;mso-position-vertical-relative:text" from="138pt,5.35pt" to="139.5pt,45.85pt" o:gfxdata="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" strokecolor="black [3200]" strokeweight=".5pt">
                 <v:stroke joinstyle="miter"/>
               </v:line>
             </w:pict>
@@ -1304,7 +1391,7 @@
           </mc:Choice>
           <mc:Fallback>
             <w:pict>
-              <v:line w14:anchorId="3B9786C6" id="Straight Connector 22" o:spid="_x0000_s1026" style="position:absolute;z-index:251688960;visibility:visible;mso-wrap-style:square;mso-wrap-distance-left:9pt;mso-wrap-distance-top:0;mso-wrap-distance-right:9pt;mso-wrap-distance-bottom:0;mso-position-horizontal:absolute;mso-position-horizontal-relative:text;mso-position-vertical:absolute;mso-position-vertical-relative:text" from="397.5pt,11.35pt" to="397.5pt,58.6pt" o:gfxdata="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" strokecolor="black [3200]" strokeweight=".5pt">
+              <v:line w14:anchorId="144094EF" id="Straight Connector 22" o:spid="_x0000_s1026" style="position:absolute;z-index:251688960;visibility:visible;mso-wrap-style:square;mso-wrap-distance-left:9pt;mso-wrap-distance-top:0;mso-wrap-distance-right:9pt;mso-wrap-distance-bottom:0;mso-position-horizontal:absolute;mso-position-horizontal-relative:text;mso-position-vertical:absolute;mso-position-vertical-relative:text" from="397.5pt,11.35pt" to="397.5pt,58.6pt" o:gfxdata="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" strokecolor="black [3200]" strokeweight=".5pt">
                 <v:stroke joinstyle="miter"/>
               </v:line>
             </w:pict>
@@ -1367,7 +1454,7 @@
           </mc:Choice>
           <mc:Fallback>
             <w:pict>
-              <v:line w14:anchorId="398C1446" id="Straight Connector 20" o:spid="_x0000_s1026" style="position:absolute;z-index:251687936;visibility:visible;mso-wrap-style:square;mso-wrap-distance-left:9pt;mso-wrap-distance-top:0;mso-wrap-distance-right:9pt;mso-wrap-distance-bottom:0;mso-position-horizontal:absolute;mso-position-horizontal-relative:text;mso-position-vertical:absolute;mso-position-vertical-relative:text" from="284.25pt,6.1pt" to="285pt,57.85pt" o:gfxdata="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" strokecolor="black [3200]" strokeweight=".5pt">
+              <v:line w14:anchorId="16FDCD83" id="Straight Connector 20" o:spid="_x0000_s1026" style="position:absolute;z-index:251687936;visibility:visible;mso-wrap-style:square;mso-wrap-distance-left:9pt;mso-wrap-distance-top:0;mso-wrap-distance-right:9pt;mso-wrap-distance-bottom:0;mso-position-horizontal:absolute;mso-position-horizontal-relative:text;mso-position-vertical:absolute;mso-position-vertical-relative:text" from="284.25pt,6.1pt" to="285pt,57.85pt" o:gfxdata="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" strokecolor="black [3200]" strokeweight=".5pt">
                 <v:stroke joinstyle="miter"/>
               </v:line>
             </w:pict>
@@ -1394,13 +1481,8 @@
     </w:p>
     <w:p>
       <w:r>
-        <w:t xml:space="preserve">                              M                   </w:t>
-      </w:r>
-      <w:proofErr w:type="spellStart"/>
-      <w:r>
-        <w:t>M</w:t>
-      </w:r>
-      <w:proofErr w:type="spellEnd"/>
+        <w:t xml:space="preserve">                              M                   M</w:t>
+      </w:r>
     </w:p>
     <w:p>
       <w:r>
@@ -1557,7 +1639,7 @@
           </mc:Choice>
           <mc:Fallback>
             <w:pict>
-              <v:line w14:anchorId="6BC9CF6F" id="Straight Connector 27" o:spid="_x0000_s1026" style="position:absolute;flip:x;z-index:251693056;visibility:visible;mso-wrap-style:square;mso-wrap-distance-left:9pt;mso-wrap-distance-top:0;mso-wrap-distance-right:9pt;mso-wrap-distance-bottom:0;mso-position-horizontal:absolute;mso-position-horizontal-relative:text;mso-position-vertical:absolute;mso-position-vertical-relative:text" from=".75pt,4.15pt" to="90pt,4.9pt" o:gfxdata="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" strokecolor="black [3200]" strokeweight=".5pt">
+              <v:line w14:anchorId="5DC4B7E8" id="Straight Connector 27" o:spid="_x0000_s1026" style="position:absolute;flip:x;z-index:251693056;visibility:visible;mso-wrap-style:square;mso-wrap-distance-left:9pt;mso-wrap-distance-top:0;mso-wrap-distance-right:9pt;mso-wrap-distance-bottom:0;mso-position-horizontal:absolute;mso-position-horizontal-relative:text;mso-position-vertical:absolute;mso-position-vertical-relative:text" from=".75pt,4.15pt" to="90pt,4.9pt" o:gfxdata="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" strokecolor="black [3200]" strokeweight=".5pt">
                 <v:stroke joinstyle="miter"/>
               </v:line>
             </w:pict>
@@ -1618,7 +1700,13 @@
                               <w:jc w:val="center"/>
                             </w:pPr>
                             <w:r>
-                              <w:t>Apartments</w:t>
+                              <w:t>A</w:t>
+                            </w:r>
+                            <w:r>
+                              <w:t>ppoint</w:t>
+                            </w:r>
+                            <w:r>
+                              <w:t>ments</w:t>
                             </w:r>
                           </w:p>
                         </w:txbxContent>
@@ -1651,7 +1739,13 @@
                         <w:jc w:val="center"/>
                       </w:pPr>
                       <w:r>
-                        <w:t>Apartments</w:t>
+                        <w:t>A</w:t>
+                      </w:r>
+                      <w:r>
+                        <w:t>ppoint</w:t>
+                      </w:r>
+                      <w:r>
+                        <w:t>ments</w:t>
                       </w:r>
                     </w:p>
                   </w:txbxContent>
@@ -1761,13 +1855,8 @@
         </mc:AlternateContent>
       </w:r>
       <w:r>
-        <w:t xml:space="preserve">                                                                                                           M                                     </w:t>
-      </w:r>
-      <w:proofErr w:type="spellStart"/>
-      <w:r>
-        <w:t>M</w:t>
-      </w:r>
-      <w:proofErr w:type="spellEnd"/>
+        <w:t xml:space="preserve">                                                                                                           M                                     M</w:t>
+      </w:r>
     </w:p>
     <w:p>
       <w:r>
@@ -1843,7 +1932,7 @@
           </mc:Choice>
           <mc:Fallback>
             <w:pict>
-              <v:line w14:anchorId="751C1212" id="Straight Connector 38" o:spid="_x0000_s1026" style="position:absolute;z-index:251700224;visibility:visible;mso-wrap-style:square;mso-wrap-distance-left:9pt;mso-wrap-distance-top:0;mso-wrap-distance-right:9pt;mso-wrap-distance-bottom:0;mso-position-horizontal:absolute;mso-position-horizontal-relative:text;mso-position-vertical:absolute;mso-position-vertical-relative:text" from="3in,3.35pt" to="276pt,3.35pt" o:gfxdata="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" strokecolor="black [3200]" strokeweight=".5pt">
+              <v:line w14:anchorId="6721B8C7" id="Straight Connector 38" o:spid="_x0000_s1026" style="position:absolute;z-index:251700224;visibility:visible;mso-wrap-style:square;mso-wrap-distance-left:9pt;mso-wrap-distance-top:0;mso-wrap-distance-right:9pt;mso-wrap-distance-bottom:0;mso-position-horizontal:absolute;mso-position-horizontal-relative:text;mso-position-vertical:absolute;mso-position-vertical-relative:text" from="3in,3.35pt" to="276pt,3.35pt" o:gfxdata="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" strokecolor="black [3200]" strokeweight=".5pt">
                 <v:stroke joinstyle="miter"/>
               </v:line>
             </w:pict>
@@ -1906,7 +1995,7 @@
           </mc:Choice>
           <mc:Fallback>
             <w:pict>
-              <v:line w14:anchorId="48CBAAEF" id="Straight Connector 30" o:spid="_x0000_s1026" style="position:absolute;z-index:251696128;visibility:visible;mso-wrap-style:square;mso-wrap-distance-left:9pt;mso-wrap-distance-top:0;mso-wrap-distance-right:9pt;mso-wrap-distance-bottom:0;mso-position-horizontal:absolute;mso-position-horizontal-relative:text;mso-position-vertical:absolute;mso-position-vertical-relative:text" from="-41.25pt,19.85pt" to="-39.75pt,82.1pt" o:gfxdata="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" strokecolor="black [3200]" strokeweight=".5pt">
+              <v:line w14:anchorId="40757EE3" id="Straight Connector 30" o:spid="_x0000_s1026" style="position:absolute;z-index:251696128;visibility:visible;mso-wrap-style:square;mso-wrap-distance-left:9pt;mso-wrap-distance-top:0;mso-wrap-distance-right:9pt;mso-wrap-distance-bottom:0;mso-position-horizontal:absolute;mso-position-horizontal-relative:text;mso-position-vertical:absolute;mso-position-vertical-relative:text" from="-41.25pt,19.85pt" to="-39.75pt,82.1pt" o:gfxdata="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" strokecolor="black [3200]" strokeweight=".5pt">
                 <v:stroke joinstyle="miter"/>
               </v:line>
             </w:pict>
@@ -1969,7 +2058,7 @@
           </mc:Choice>
           <mc:Fallback>
             <w:pict>
-              <v:line w14:anchorId="214327E3" id="Straight Connector 24" o:spid="_x0000_s1026" style="position:absolute;flip:y;z-index:251691008;visibility:visible;mso-wrap-style:square;mso-wrap-distance-left:9pt;mso-wrap-distance-top:0;mso-wrap-distance-right:9pt;mso-wrap-distance-bottom:0;mso-position-horizontal:absolute;mso-position-horizontal-relative:text;mso-position-vertical:absolute;mso-position-vertical-relative:text" from="39.75pt,4.1pt" to="92.25pt,4.85pt" o:gfxdata="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" strokecolor="black [3200]" strokeweight=".5pt">
+              <v:line w14:anchorId="2F5BFA86" id="Straight Connector 24" o:spid="_x0000_s1026" style="position:absolute;flip:y;z-index:251691008;visibility:visible;mso-wrap-style:square;mso-wrap-distance-left:9pt;mso-wrap-distance-top:0;mso-wrap-distance-right:9pt;mso-wrap-distance-bottom:0;mso-position-horizontal:absolute;mso-position-horizontal-relative:text;mso-position-vertical:absolute;mso-position-vertical-relative:text" from="39.75pt,4.1pt" to="92.25pt,4.85pt" o:gfxdata="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" strokecolor="black [3200]" strokeweight=".5pt">
                 <v:stroke joinstyle="miter"/>
               </v:line>
             </w:pict>
@@ -1988,7 +2077,70 @@
         <mc:AlternateContent>
           <mc:Choice Requires="wps">
             <w:drawing>
-              <wp:anchor distT="0" distB="0" distL="114300" distR="114300" simplePos="0" relativeHeight="251708416" behindDoc="0" locked="0" layoutInCell="1" allowOverlap="1" wp14:anchorId="34CB884A" wp14:editId="21B481CC">
+              <wp:anchor distT="0" distB="0" distL="114300" distR="114300" simplePos="0" relativeHeight="251712512" behindDoc="0" locked="0" layoutInCell="1" allowOverlap="1" wp14:anchorId="230ED0FC" wp14:editId="71E4B3F7">
+                <wp:simplePos x="0" y="0"/>
+                <wp:positionH relativeFrom="column">
+                  <wp:posOffset>1381125</wp:posOffset>
+                </wp:positionH>
+                <wp:positionV relativeFrom="paragraph">
+                  <wp:posOffset>104775</wp:posOffset>
+                </wp:positionV>
+                <wp:extent cx="9525" cy="781050"/>
+                <wp:effectExtent l="0" t="0" r="28575" b="19050"/>
+                <wp:wrapNone/>
+                <wp:docPr id="55" name="Straight Connector 55"/>
+                <wp:cNvGraphicFramePr/>
+                <a:graphic xmlns:a="http://schemas.openxmlformats.org/drawingml/2006/main">
+                  <a:graphicData uri="http://schemas.microsoft.com/office/word/2010/wordprocessingShape">
+                    <wps:wsp>
+                      <wps:cNvCnPr/>
+                      <wps:spPr>
+                        <a:xfrm>
+                          <a:off x="0" y="0"/>
+                          <a:ext cx="9525" cy="781050"/>
+                        </a:xfrm>
+                        <a:prstGeom prst="line">
+                          <a:avLst/>
+                        </a:prstGeom>
+                      </wps:spPr>
+                      <wps:style>
+                        <a:lnRef idx="1">
+                          <a:schemeClr val="dk1"/>
+                        </a:lnRef>
+                        <a:fillRef idx="0">
+                          <a:schemeClr val="dk1"/>
+                        </a:fillRef>
+                        <a:effectRef idx="0">
+                          <a:schemeClr val="dk1"/>
+                        </a:effectRef>
+                        <a:fontRef idx="minor">
+                          <a:schemeClr val="tx1"/>
+                        </a:fontRef>
+                      </wps:style>
+                      <wps:bodyPr/>
+                    </wps:wsp>
+                  </a:graphicData>
+                </a:graphic>
+              </wp:anchor>
+            </w:drawing>
+          </mc:Choice>
+          <mc:Fallback>
+            <w:pict>
+              <v:line w14:anchorId="191AF85F" id="Straight Connector 55" o:spid="_x0000_s1026" style="position:absolute;z-index:251712512;visibility:visible;mso-wrap-style:square;mso-wrap-distance-left:9pt;mso-wrap-distance-top:0;mso-wrap-distance-right:9pt;mso-wrap-distance-bottom:0;mso-position-horizontal:absolute;mso-position-horizontal-relative:text;mso-position-vertical:absolute;mso-position-vertical-relative:text" from="108.75pt,8.25pt" to="109.5pt,69.75pt" o:gfxdata="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" strokecolor="black [3200]" strokeweight=".5pt">
+                <v:stroke joinstyle="miter"/>
+              </v:line>
+            </w:pict>
+          </mc:Fallback>
+        </mc:AlternateContent>
+      </w:r>
+      <w:r>
+        <w:rPr>
+          <w:noProof/>
+        </w:rPr>
+        <mc:AlternateContent>
+          <mc:Choice Requires="wps">
+            <w:drawing>
+              <wp:anchor distT="0" distB="0" distL="114300" distR="114300" simplePos="0" relativeHeight="251708416" behindDoc="0" locked="0" layoutInCell="1" allowOverlap="1" wp14:anchorId="34CB884A" wp14:editId="22EA1F8C">
                 <wp:simplePos x="0" y="0"/>
                 <wp:positionH relativeFrom="column">
                   <wp:posOffset>2495550</wp:posOffset>
@@ -2037,7 +2189,7 @@
           </mc:Choice>
           <mc:Fallback>
             <w:pict>
-              <v:line w14:anchorId="5948689F" id="Straight Connector 47" o:spid="_x0000_s1026" style="position:absolute;z-index:251708416;visibility:visible;mso-wrap-style:square;mso-wrap-distance-left:9pt;mso-wrap-distance-top:0;mso-wrap-distance-right:9pt;mso-wrap-distance-bottom:0;mso-position-horizontal:absolute;mso-position-horizontal-relative:text;mso-position-vertical:absolute;mso-position-vertical-relative:text" from="196.5pt,6.75pt" to="198.75pt,142.5pt" o:gfxdata="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" strokecolor="black [3200]" strokeweight=".5pt">
+              <v:line w14:anchorId="4AE21397" id="Straight Connector 47" o:spid="_x0000_s1026" style="position:absolute;z-index:251708416;visibility:visible;mso-wrap-style:square;mso-wrap-distance-left:9pt;mso-wrap-distance-top:0;mso-wrap-distance-right:9pt;mso-wrap-distance-bottom:0;mso-position-horizontal:absolute;mso-position-horizontal-relative:text;mso-position-vertical:absolute;mso-position-vertical-relative:text" from="196.5pt,6.75pt" to="198.75pt,142.5pt" o:gfxdata="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" strokecolor="black [3200]" strokeweight=".5pt">
                 <v:stroke joinstyle="miter"/>
               </v:line>
             </w:pict>
@@ -2100,7 +2252,7 @@
           </mc:Choice>
           <mc:Fallback>
             <w:pict>
-              <v:line w14:anchorId="0CE4D707" id="Straight Connector 46" o:spid="_x0000_s1026" style="position:absolute;z-index:251707392;visibility:visible;mso-wrap-style:square;mso-wrap-distance-left:9pt;mso-wrap-distance-top:0;mso-wrap-distance-right:9pt;mso-wrap-distance-bottom:0;mso-position-horizontal:absolute;mso-position-horizontal-relative:text;mso-position-vertical:absolute;mso-position-vertical-relative:text" from="170.25pt,9pt" to="174pt,308.25pt" o:gfxdata="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" strokecolor="black [3200]" strokeweight=".5pt">
+              <v:line w14:anchorId="6F9BD898" id="Straight Connector 46" o:spid="_x0000_s1026" style="position:absolute;z-index:251707392;visibility:visible;mso-wrap-style:square;mso-wrap-distance-left:9pt;mso-wrap-distance-top:0;mso-wrap-distance-right:9pt;mso-wrap-distance-bottom:0;mso-position-horizontal:absolute;mso-position-horizontal-relative:text;mso-position-vertical:absolute;mso-position-vertical-relative:text" from="170.25pt,9pt" to="174pt,308.25pt" o:gfxdata="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" strokecolor="black [3200]" strokeweight=".5pt">
                 <v:stroke joinstyle="miter"/>
               </v:line>
             </w:pict>
@@ -2163,7 +2315,7 @@
           </mc:Choice>
           <mc:Fallback>
             <w:pict>
-              <v:line w14:anchorId="1A3E7224" id="Straight Connector 44" o:spid="_x0000_s1026" style="position:absolute;z-index:251705344;visibility:visible;mso-wrap-style:square;mso-wrap-distance-left:9pt;mso-wrap-distance-top:0;mso-wrap-distance-right:9pt;mso-wrap-distance-bottom:0;mso-position-horizontal:absolute;mso-position-horizontal-relative:text;mso-position-vertical:absolute;mso-position-vertical-relative:text" from="149.25pt,9pt" to="152.25pt,243.75pt" o:gfxdata="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" strokecolor="black [3200]" strokeweight=".5pt">
+              <v:line w14:anchorId="45A1F48C" id="Straight Connector 44" o:spid="_x0000_s1026" style="position:absolute;z-index:251705344;visibility:visible;mso-wrap-style:square;mso-wrap-distance-left:9pt;mso-wrap-distance-top:0;mso-wrap-distance-right:9pt;mso-wrap-distance-bottom:0;mso-position-horizontal:absolute;mso-position-horizontal-relative:text;mso-position-vertical:absolute;mso-position-vertical-relative:text" from="149.25pt,9pt" to="152.25pt,243.75pt" o:gfxdata="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" strokecolor="black [3200]" strokeweight=".5pt">
                 <v:stroke joinstyle="miter"/>
               </v:line>
             </w:pict>
@@ -2226,7 +2378,7 @@
           </mc:Choice>
           <mc:Fallback>
             <w:pict>
-              <v:line w14:anchorId="7690EB65" id="Straight Connector 42" o:spid="_x0000_s1026" style="position:absolute;z-index:251703296;visibility:visible;mso-wrap-style:square;mso-wrap-distance-left:9pt;mso-wrap-distance-top:0;mso-wrap-distance-right:9pt;mso-wrap-distance-bottom:0;mso-position-horizontal:absolute;mso-position-horizontal-relative:text;mso-position-vertical:absolute;mso-position-vertical-relative:text" from="127.5pt,8.25pt" to="128.25pt,158.25pt" o:gfxdata="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" strokecolor="black [3200]" strokeweight=".5pt">
+              <v:line w14:anchorId="2DFA319F" id="Straight Connector 42" o:spid="_x0000_s1026" style="position:absolute;z-index:251703296;visibility:visible;mso-wrap-style:square;mso-wrap-distance-left:9pt;mso-wrap-distance-top:0;mso-wrap-distance-right:9pt;mso-wrap-distance-bottom:0;mso-position-horizontal:absolute;mso-position-horizontal-relative:text;mso-position-vertical:absolute;mso-position-vertical-relative:text" from="127.5pt,8.25pt" to="128.25pt,158.25pt" o:gfxdata="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" strokecolor="black [3200]" strokeweight=".5pt">
                 <v:stroke joinstyle="miter"/>
               </v:line>
             </w:pict>
@@ -2240,70 +2392,7 @@
         <mc:AlternateContent>
           <mc:Choice Requires="wps">
             <w:drawing>
-              <wp:anchor distT="0" distB="0" distL="114300" distR="114300" simplePos="0" relativeHeight="251701248" behindDoc="0" locked="0" layoutInCell="1" allowOverlap="1" wp14:anchorId="05F79934" wp14:editId="61EA4839">
-                <wp:simplePos x="0" y="0"/>
-                <wp:positionH relativeFrom="column">
-                  <wp:posOffset>1438275</wp:posOffset>
-                </wp:positionH>
-                <wp:positionV relativeFrom="paragraph">
-                  <wp:posOffset>104775</wp:posOffset>
-                </wp:positionV>
-                <wp:extent cx="9525" cy="790575"/>
-                <wp:effectExtent l="0" t="0" r="28575" b="28575"/>
-                <wp:wrapNone/>
-                <wp:docPr id="39" name="Straight Connector 39"/>
-                <wp:cNvGraphicFramePr/>
-                <a:graphic xmlns:a="http://schemas.openxmlformats.org/drawingml/2006/main">
-                  <a:graphicData uri="http://schemas.microsoft.com/office/word/2010/wordprocessingShape">
-                    <wps:wsp>
-                      <wps:cNvCnPr/>
-                      <wps:spPr>
-                        <a:xfrm>
-                          <a:off x="0" y="0"/>
-                          <a:ext cx="9525" cy="790575"/>
-                        </a:xfrm>
-                        <a:prstGeom prst="line">
-                          <a:avLst/>
-                        </a:prstGeom>
-                      </wps:spPr>
-                      <wps:style>
-                        <a:lnRef idx="1">
-                          <a:schemeClr val="dk1"/>
-                        </a:lnRef>
-                        <a:fillRef idx="0">
-                          <a:schemeClr val="dk1"/>
-                        </a:fillRef>
-                        <a:effectRef idx="0">
-                          <a:schemeClr val="dk1"/>
-                        </a:effectRef>
-                        <a:fontRef idx="minor">
-                          <a:schemeClr val="tx1"/>
-                        </a:fontRef>
-                      </wps:style>
-                      <wps:bodyPr/>
-                    </wps:wsp>
-                  </a:graphicData>
-                </a:graphic>
-              </wp:anchor>
-            </w:drawing>
-          </mc:Choice>
-          <mc:Fallback>
-            <w:pict>
-              <v:line w14:anchorId="419FB7A2" id="Straight Connector 39" o:spid="_x0000_s1026" style="position:absolute;z-index:251701248;visibility:visible;mso-wrap-style:square;mso-wrap-distance-left:9pt;mso-wrap-distance-top:0;mso-wrap-distance-right:9pt;mso-wrap-distance-bottom:0;mso-position-horizontal:absolute;mso-position-horizontal-relative:text;mso-position-vertical:absolute;mso-position-vertical-relative:text" from="113.25pt,8.25pt" to="114pt,70.5pt" o:gfxdata="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" strokecolor="black [3200]" strokeweight=".5pt">
-                <v:stroke joinstyle="miter"/>
-              </v:line>
-            </w:pict>
-          </mc:Fallback>
-        </mc:AlternateContent>
-      </w:r>
-      <w:r>
-        <w:rPr>
-          <w:noProof/>
-        </w:rPr>
-        <mc:AlternateContent>
-          <mc:Choice Requires="wps">
-            <w:drawing>
-              <wp:anchor distT="0" distB="0" distL="114300" distR="114300" simplePos="0" relativeHeight="251698176" behindDoc="0" locked="0" layoutInCell="1" allowOverlap="1" wp14:anchorId="08A8FF87" wp14:editId="4D144FCF">
+              <wp:anchor distT="0" distB="0" distL="114300" distR="114300" simplePos="0" relativeHeight="251698176" behindDoc="0" locked="0" layoutInCell="1" allowOverlap="1" wp14:anchorId="08A8FF87" wp14:editId="0E208B42">
                 <wp:simplePos x="0" y="0"/>
                 <wp:positionH relativeFrom="column">
                   <wp:posOffset>4467225</wp:posOffset>
@@ -2352,7 +2441,7 @@
           </mc:Choice>
           <mc:Fallback>
             <w:pict>
-              <v:line w14:anchorId="238CF467" id="Straight Connector 34" o:spid="_x0000_s1026" style="position:absolute;z-index:251698176;visibility:visible;mso-wrap-style:square;mso-wrap-distance-left:9pt;mso-wrap-distance-top:0;mso-wrap-distance-right:9pt;mso-wrap-distance-bottom:0;mso-position-horizontal:absolute;mso-position-horizontal-relative:text;mso-position-vertical:absolute;mso-position-vertical-relative:text" from="351.75pt,4.5pt" to="352.5pt,131.25pt" o:gfxdata="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" strokecolor="black [3200]" strokeweight=".5pt">
+              <v:line w14:anchorId="74DE5646" id="Straight Connector 34" o:spid="_x0000_s1026" style="position:absolute;z-index:251698176;visibility:visible;mso-wrap-style:square;mso-wrap-distance-left:9pt;mso-wrap-distance-top:0;mso-wrap-distance-right:9pt;mso-wrap-distance-bottom:0;mso-position-horizontal:absolute;mso-position-horizontal-relative:text;mso-position-vertical:absolute;mso-position-vertical-relative:text" from="351.75pt,4.5pt" to="352.5pt,131.25pt" o:gfxdata="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" strokecolor="black [3200]" strokeweight=".5pt">
                 <v:stroke joinstyle="miter"/>
               </v:line>
             </w:pict>
@@ -2362,10 +2451,18 @@
     </w:p>
     <w:p>
       <w:r>
-        <w:t xml:space="preserve">                                        1    1     1      1       1                                                     1</w:t>
+        <w:t xml:space="preserve">1                                     </w:t>
+      </w:r>
+      <w:r>
+        <w:t xml:space="preserve">  1     1      1       1                                                     1</w:t>
       </w:r>
     </w:p>
     <w:p/>
+    <w:p>
+      <w:r>
+        <w:t>M</w:t>
+      </w:r>
+    </w:p>
     <w:p>
       <w:r>
         <w:rPr>
@@ -2374,16 +2471,79 @@
         <mc:AlternateContent>
           <mc:Choice Requires="wps">
             <w:drawing>
-              <wp:anchor distT="0" distB="0" distL="114300" distR="114300" simplePos="0" relativeHeight="251675648" behindDoc="0" locked="0" layoutInCell="1" allowOverlap="1" wp14:anchorId="54FEBD51" wp14:editId="6096EB5D">
+              <wp:anchor distT="0" distB="0" distL="114300" distR="114300" simplePos="0" relativeHeight="251713536" behindDoc="0" locked="0" layoutInCell="1" allowOverlap="1" wp14:anchorId="0852F0A0" wp14:editId="1F9BF68C">
+                <wp:simplePos x="0" y="0"/>
+                <wp:positionH relativeFrom="column">
+                  <wp:posOffset>1247775</wp:posOffset>
+                </wp:positionH>
+                <wp:positionV relativeFrom="paragraph">
+                  <wp:posOffset>141605</wp:posOffset>
+                </wp:positionV>
+                <wp:extent cx="152400" cy="9525"/>
+                <wp:effectExtent l="0" t="0" r="19050" b="28575"/>
+                <wp:wrapNone/>
+                <wp:docPr id="57" name="Straight Connector 57"/>
+                <wp:cNvGraphicFramePr/>
+                <a:graphic xmlns:a="http://schemas.openxmlformats.org/drawingml/2006/main">
+                  <a:graphicData uri="http://schemas.microsoft.com/office/word/2010/wordprocessingShape">
+                    <wps:wsp>
+                      <wps:cNvCnPr/>
+                      <wps:spPr>
+                        <a:xfrm flipH="1">
+                          <a:off x="0" y="0"/>
+                          <a:ext cx="152400" cy="9525"/>
+                        </a:xfrm>
+                        <a:prstGeom prst="line">
+                          <a:avLst/>
+                        </a:prstGeom>
+                      </wps:spPr>
+                      <wps:style>
+                        <a:lnRef idx="1">
+                          <a:schemeClr val="dk1"/>
+                        </a:lnRef>
+                        <a:fillRef idx="0">
+                          <a:schemeClr val="dk1"/>
+                        </a:fillRef>
+                        <a:effectRef idx="0">
+                          <a:schemeClr val="dk1"/>
+                        </a:effectRef>
+                        <a:fontRef idx="minor">
+                          <a:schemeClr val="tx1"/>
+                        </a:fontRef>
+                      </wps:style>
+                      <wps:bodyPr/>
+                    </wps:wsp>
+                  </a:graphicData>
+                </a:graphic>
+              </wp:anchor>
+            </w:drawing>
+          </mc:Choice>
+          <mc:Fallback>
+            <w:pict>
+              <v:line w14:anchorId="3F765636" id="Straight Connector 57" o:spid="_x0000_s1026" style="position:absolute;flip:x;z-index:251713536;visibility:visible;mso-wrap-style:square;mso-wrap-distance-left:9pt;mso-wrap-distance-top:0;mso-wrap-distance-right:9pt;mso-wrap-distance-bottom:0;mso-position-horizontal:absolute;mso-position-horizontal-relative:text;mso-position-vertical:absolute;mso-position-vertical-relative:text" from="98.25pt,11.15pt" to="110.25pt,11.9pt" o:gfxdata="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" strokecolor="black [3200]" strokeweight=".5pt">
+                <v:stroke joinstyle="miter"/>
+              </v:line>
+            </w:pict>
+          </mc:Fallback>
+        </mc:AlternateContent>
+      </w:r>
+      <w:r>
+        <w:rPr>
+          <w:noProof/>
+        </w:rPr>
+        <mc:AlternateContent>
+          <mc:Choice Requires="wps">
+            <w:drawing>
+              <wp:anchor distT="0" distB="0" distL="114300" distR="114300" simplePos="0" relativeHeight="251675648" behindDoc="0" locked="0" layoutInCell="1" allowOverlap="1" wp14:anchorId="54FEBD51" wp14:editId="25A9CDA1">
                 <wp:simplePos x="0" y="0"/>
                 <wp:positionH relativeFrom="margin">
                   <wp:align>left</wp:align>
                 </wp:positionH>
                 <wp:positionV relativeFrom="paragraph">
-                  <wp:posOffset>127635</wp:posOffset>
+                  <wp:posOffset>8255</wp:posOffset>
                 </wp:positionV>
-                <wp:extent cx="1247775" cy="428625"/>
-                <wp:effectExtent l="0" t="0" r="28575" b="28575"/>
+                <wp:extent cx="1247775" cy="361950"/>
+                <wp:effectExtent l="0" t="0" r="28575" b="19050"/>
                 <wp:wrapNone/>
                 <wp:docPr id="10" name="Rectangle 10"/>
                 <wp:cNvGraphicFramePr/>
@@ -2394,7 +2554,7 @@
                       <wps:spPr>
                         <a:xfrm>
                           <a:off x="0" y="0"/>
-                          <a:ext cx="1247775" cy="428625"/>
+                          <a:ext cx="1247775" cy="361950"/>
                         </a:xfrm>
                         <a:prstGeom prst="rect">
                           <a:avLst/>
@@ -2446,7 +2606,7 @@
           </mc:Choice>
           <mc:Fallback>
             <w:pict>
-              <v:rect w14:anchorId="54FEBD51" id="Rectangle 10" o:spid="_x0000_s1034" style="position:absolute;margin-left:0;margin-top:10.05pt;width:98.25pt;height:33.75pt;z-index:251675648;visibility:visible;mso-wrap-style:square;mso-width-percent:0;mso-height-percent:0;mso-wrap-distance-left:9pt;mso-wrap-distance-top:0;mso-wrap-distance-right:9pt;mso-wrap-distance-bottom:0;mso-position-horizontal:left;mso-position-horizontal-relative:margin;mso-position-vertical:absolute;mso-position-vertical-relative:text;mso-width-percent:0;mso-height-percent:0;mso-width-relative:margin;mso-height-relative:margin;v-text-anchor:middle" o:gfxdata="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" fillcolor="white [3201]" strokecolor="black [3200]" strokeweight="1pt">
+              <v:rect w14:anchorId="54FEBD51" id="Rectangle 10" o:spid="_x0000_s1034" style="position:absolute;margin-left:0;margin-top:.65pt;width:98.25pt;height:28.5pt;z-index:251675648;visibility:visible;mso-wrap-style:square;mso-width-percent:0;mso-height-percent:0;mso-wrap-distance-left:9pt;mso-wrap-distance-top:0;mso-wrap-distance-right:9pt;mso-wrap-distance-bottom:0;mso-position-horizontal:left;mso-position-horizontal-relative:margin;mso-position-vertical:absolute;mso-position-vertical-relative:text;mso-width-percent:0;mso-height-percent:0;mso-width-relative:margin;mso-height-relative:margin;v-text-anchor:middle" o:gfxdata="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" fillcolor="white [3201]" strokecolor="black [3200]" strokeweight="1pt">
                 <v:textbox>
                   <w:txbxContent>
                     <w:p>
@@ -2465,8 +2625,6 @@
           </mc:Fallback>
         </mc:AlternateContent>
       </w:r>
-    </w:p>
-    <w:p>
       <w:r>
         <w:rPr>
           <w:noProof/>
@@ -2474,70 +2632,7 @@
         <mc:AlternateContent>
           <mc:Choice Requires="wps">
             <w:drawing>
-              <wp:anchor distT="0" distB="0" distL="114300" distR="114300" simplePos="0" relativeHeight="251702272" behindDoc="0" locked="0" layoutInCell="1" allowOverlap="1" wp14:anchorId="41D511B8" wp14:editId="2C25CB36">
-                <wp:simplePos x="0" y="0"/>
-                <wp:positionH relativeFrom="column">
-                  <wp:posOffset>1257300</wp:posOffset>
-                </wp:positionH>
-                <wp:positionV relativeFrom="paragraph">
-                  <wp:posOffset>141605</wp:posOffset>
-                </wp:positionV>
-                <wp:extent cx="190500" cy="9525"/>
-                <wp:effectExtent l="0" t="0" r="19050" b="28575"/>
-                <wp:wrapNone/>
-                <wp:docPr id="40" name="Straight Connector 40"/>
-                <wp:cNvGraphicFramePr/>
-                <a:graphic xmlns:a="http://schemas.openxmlformats.org/drawingml/2006/main">
-                  <a:graphicData uri="http://schemas.microsoft.com/office/word/2010/wordprocessingShape">
-                    <wps:wsp>
-                      <wps:cNvCnPr/>
-                      <wps:spPr>
-                        <a:xfrm flipH="1">
-                          <a:off x="0" y="0"/>
-                          <a:ext cx="190500" cy="9525"/>
-                        </a:xfrm>
-                        <a:prstGeom prst="line">
-                          <a:avLst/>
-                        </a:prstGeom>
-                      </wps:spPr>
-                      <wps:style>
-                        <a:lnRef idx="1">
-                          <a:schemeClr val="dk1"/>
-                        </a:lnRef>
-                        <a:fillRef idx="0">
-                          <a:schemeClr val="dk1"/>
-                        </a:fillRef>
-                        <a:effectRef idx="0">
-                          <a:schemeClr val="dk1"/>
-                        </a:effectRef>
-                        <a:fontRef idx="minor">
-                          <a:schemeClr val="tx1"/>
-                        </a:fontRef>
-                      </wps:style>
-                      <wps:bodyPr/>
-                    </wps:wsp>
-                  </a:graphicData>
-                </a:graphic>
-              </wp:anchor>
-            </w:drawing>
-          </mc:Choice>
-          <mc:Fallback>
-            <w:pict>
-              <v:line w14:anchorId="3C6C88AA" id="Straight Connector 40" o:spid="_x0000_s1026" style="position:absolute;flip:x;z-index:251702272;visibility:visible;mso-wrap-style:square;mso-wrap-distance-left:9pt;mso-wrap-distance-top:0;mso-wrap-distance-right:9pt;mso-wrap-distance-bottom:0;mso-position-horizontal:absolute;mso-position-horizontal-relative:text;mso-position-vertical:absolute;mso-position-vertical-relative:text" from="99pt,11.15pt" to="114pt,11.9pt" o:gfxdata="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" strokecolor="black [3200]" strokeweight=".5pt">
-                <v:stroke joinstyle="miter"/>
-              </v:line>
-            </w:pict>
-          </mc:Fallback>
-        </mc:AlternateContent>
-      </w:r>
-      <w:r>
-        <w:rPr>
-          <w:noProof/>
-        </w:rPr>
-        <mc:AlternateContent>
-          <mc:Choice Requires="wps">
-            <w:drawing>
-              <wp:anchor distT="0" distB="0" distL="114300" distR="114300" simplePos="0" relativeHeight="251697152" behindDoc="0" locked="0" layoutInCell="1" allowOverlap="1" wp14:anchorId="387651A1" wp14:editId="0B18DC5D">
+              <wp:anchor distT="0" distB="0" distL="114300" distR="114300" simplePos="0" relativeHeight="251697152" behindDoc="0" locked="0" layoutInCell="1" allowOverlap="1" wp14:anchorId="387651A1" wp14:editId="0AD64D48">
                 <wp:simplePos x="0" y="0"/>
                 <wp:positionH relativeFrom="column">
                   <wp:posOffset>-504825</wp:posOffset>
@@ -2586,7 +2681,7 @@
           </mc:Choice>
           <mc:Fallback>
             <w:pict>
-              <v:line w14:anchorId="4A985D8D" id="Straight Connector 31" o:spid="_x0000_s1026" style="position:absolute;z-index:251697152;visibility:visible;mso-wrap-style:square;mso-wrap-distance-left:9pt;mso-wrap-distance-top:0;mso-wrap-distance-right:9pt;mso-wrap-distance-bottom:0;mso-position-horizontal:absolute;mso-position-horizontal-relative:text;mso-position-vertical:absolute;mso-position-vertical-relative:text" from="-39.75pt,8.9pt" to=".75pt,9.65pt" o:gfxdata="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" strokecolor="black [3200]" strokeweight=".5pt">
+              <v:line w14:anchorId="72165771" id="Straight Connector 31" o:spid="_x0000_s1026" style="position:absolute;z-index:251697152;visibility:visible;mso-wrap-style:square;mso-wrap-distance-left:9pt;mso-wrap-distance-top:0;mso-wrap-distance-right:9pt;mso-wrap-distance-bottom:0;mso-position-horizontal:absolute;mso-position-horizontal-relative:text;mso-position-vertical:absolute;mso-position-vertical-relative:text" from="-39.75pt,8.9pt" to=".75pt,9.65pt" o:gfxdata="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" strokecolor="black [3200]" strokeweight=".5pt">
                 <v:stroke joinstyle="miter"/>
               </v:line>
             </w:pict>
@@ -2598,20 +2693,328 @@
       </w:r>
     </w:p>
     <w:p>
-      <w:bookmarkStart w:id="0" w:name="_GoBack"/>
-      <w:bookmarkEnd w:id="0"/>
+      <w:pPr>
+        <w:tabs>
+          <w:tab w:val="left" w:pos="5580"/>
+        </w:tabs>
+      </w:pPr>
+      <w:r>
+        <w:rPr>
+          <w:noProof/>
+        </w:rPr>
+        <mc:AlternateContent>
+          <mc:Choice Requires="wps">
+            <w:drawing>
+              <wp:anchor distT="0" distB="0" distL="114300" distR="114300" simplePos="0" relativeHeight="251717632" behindDoc="0" locked="0" layoutInCell="1" allowOverlap="1" wp14:anchorId="2D2CD0EC" wp14:editId="3D327D2A">
+                <wp:simplePos x="0" y="0"/>
+                <wp:positionH relativeFrom="column">
+                  <wp:posOffset>1038225</wp:posOffset>
+                </wp:positionH>
+                <wp:positionV relativeFrom="paragraph">
+                  <wp:posOffset>187960</wp:posOffset>
+                </wp:positionV>
+                <wp:extent cx="9525" cy="381000"/>
+                <wp:effectExtent l="0" t="0" r="28575" b="19050"/>
+                <wp:wrapNone/>
+                <wp:docPr id="64" name="Straight Connector 64"/>
+                <wp:cNvGraphicFramePr/>
+                <a:graphic xmlns:a="http://schemas.openxmlformats.org/drawingml/2006/main">
+                  <a:graphicData uri="http://schemas.microsoft.com/office/word/2010/wordprocessingShape">
+                    <wps:wsp>
+                      <wps:cNvCnPr/>
+                      <wps:spPr>
+                        <a:xfrm>
+                          <a:off x="0" y="0"/>
+                          <a:ext cx="9525" cy="381000"/>
+                        </a:xfrm>
+                        <a:prstGeom prst="line">
+                          <a:avLst/>
+                        </a:prstGeom>
+                      </wps:spPr>
+                      <wps:style>
+                        <a:lnRef idx="1">
+                          <a:schemeClr val="dk1"/>
+                        </a:lnRef>
+                        <a:fillRef idx="0">
+                          <a:schemeClr val="dk1"/>
+                        </a:fillRef>
+                        <a:effectRef idx="0">
+                          <a:schemeClr val="dk1"/>
+                        </a:effectRef>
+                        <a:fontRef idx="minor">
+                          <a:schemeClr val="tx1"/>
+                        </a:fontRef>
+                      </wps:style>
+                      <wps:bodyPr/>
+                    </wps:wsp>
+                  </a:graphicData>
+                </a:graphic>
+              </wp:anchor>
+            </w:drawing>
+          </mc:Choice>
+          <mc:Fallback>
+            <w:pict>
+              <v:line w14:anchorId="71BD4AFE" id="Straight Connector 64" o:spid="_x0000_s1026" style="position:absolute;z-index:251717632;visibility:visible;mso-wrap-style:square;mso-wrap-distance-left:9pt;mso-wrap-distance-top:0;mso-wrap-distance-right:9pt;mso-wrap-distance-bottom:0;mso-position-horizontal:absolute;mso-position-horizontal-relative:text;mso-position-vertical:absolute;mso-position-vertical-relative:text" from="81.75pt,14.8pt" to="82.5pt,44.8pt" o:gfxdata="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" strokecolor="black [3200]" strokeweight=".5pt">
+                <v:stroke joinstyle="miter"/>
+              </v:line>
+            </w:pict>
+          </mc:Fallback>
+        </mc:AlternateContent>
+      </w:r>
+      <w:r>
+        <w:tab/>
+      </w:r>
     </w:p>
-    <w:p/>
-    <w:p/>
     <w:p>
       <w:r>
-        <w:t xml:space="preserve">                                                                                                                          </w:t>
-      </w:r>
-      <w:proofErr w:type="spellStart"/>
-      <w:r>
-        <w:t>M</w:t>
-      </w:r>
-      <w:proofErr w:type="spellEnd"/>
+        <w:rPr>
+          <w:noProof/>
+        </w:rPr>
+        <mc:AlternateContent>
+          <mc:Choice Requires="wps">
+            <w:drawing>
+              <wp:anchor distT="0" distB="0" distL="114300" distR="114300" simplePos="0" relativeHeight="251714560" behindDoc="0" locked="0" layoutInCell="1" allowOverlap="1" wp14:anchorId="26E2FD6B" wp14:editId="4855F7DD">
+                <wp:simplePos x="0" y="0"/>
+                <wp:positionH relativeFrom="column">
+                  <wp:posOffset>-723900</wp:posOffset>
+                </wp:positionH>
+                <wp:positionV relativeFrom="paragraph">
+                  <wp:posOffset>220980</wp:posOffset>
+                </wp:positionV>
+                <wp:extent cx="1381125" cy="295275"/>
+                <wp:effectExtent l="0" t="0" r="28575" b="28575"/>
+                <wp:wrapNone/>
+                <wp:docPr id="58" name="Rectangle 58"/>
+                <wp:cNvGraphicFramePr/>
+                <a:graphic xmlns:a="http://schemas.openxmlformats.org/drawingml/2006/main">
+                  <a:graphicData uri="http://schemas.microsoft.com/office/word/2010/wordprocessingShape">
+                    <wps:wsp>
+                      <wps:cNvSpPr/>
+                      <wps:spPr>
+                        <a:xfrm>
+                          <a:off x="0" y="0"/>
+                          <a:ext cx="1381125" cy="295275"/>
+                        </a:xfrm>
+                        <a:prstGeom prst="rect">
+                          <a:avLst/>
+                        </a:prstGeom>
+                      </wps:spPr>
+                      <wps:style>
+                        <a:lnRef idx="2">
+                          <a:schemeClr val="dk1"/>
+                        </a:lnRef>
+                        <a:fillRef idx="1">
+                          <a:schemeClr val="lt1"/>
+                        </a:fillRef>
+                        <a:effectRef idx="0">
+                          <a:schemeClr val="dk1"/>
+                        </a:effectRef>
+                        <a:fontRef idx="minor">
+                          <a:schemeClr val="dk1"/>
+                        </a:fontRef>
+                      </wps:style>
+                      <wps:txbx>
+                        <w:txbxContent>
+                          <w:p>
+                            <w:pPr>
+                              <w:rPr>
+                                <w:color w:val="0D0D0D" w:themeColor="text1" w:themeTint="F2"/>
+                                <w14:shadow w14:blurRad="38100" w14:dist="19050" w14:dir="2700000" w14:sx="100000" w14:sy="100000" w14:kx="0" w14:ky="0" w14:algn="tl">
+                                  <w14:schemeClr w14:val="dk1">
+                                    <w14:alpha w14:val="60000"/>
+                                  </w14:schemeClr>
+                                </w14:shadow>
+                                <w14:textOutline w14:w="0" w14:cap="flat" w14:cmpd="sng" w14:algn="ctr">
+                                  <w14:noFill/>
+                                  <w14:prstDash w14:val="solid"/>
+                                  <w14:round/>
+                                </w14:textOutline>
+                              </w:rPr>
+                            </w:pPr>
+                            <w:r>
+                              <w:rPr>
+                                <w:color w:val="0D0D0D" w:themeColor="text1" w:themeTint="F2"/>
+                                <w14:shadow w14:blurRad="38100" w14:dist="19050" w14:dir="2700000" w14:sx="100000" w14:sy="100000" w14:kx="0" w14:ky="0" w14:algn="tl">
+                                  <w14:schemeClr w14:val="dk1">
+                                    <w14:alpha w14:val="60000"/>
+                                  </w14:schemeClr>
+                                </w14:shadow>
+                                <w14:textOutline w14:w="0" w14:cap="flat" w14:cmpd="sng" w14:algn="ctr">
+                                  <w14:noFill/>
+                                  <w14:prstDash w14:val="solid"/>
+                                  <w14:round/>
+                                </w14:textOutline>
+                              </w:rPr>
+                              <w:t>System</w:t>
+                            </w:r>
+                            <w:r>
+                              <w:rPr>
+                                <w:color w:val="0D0D0D" w:themeColor="text1" w:themeTint="F2"/>
+                                <w14:shadow w14:blurRad="38100" w14:dist="19050" w14:dir="2700000" w14:sx="100000" w14:sy="100000" w14:kx="0" w14:ky="0" w14:algn="tl">
+                                  <w14:schemeClr w14:val="dk1">
+                                    <w14:alpha w14:val="60000"/>
+                                  </w14:schemeClr>
+                                </w14:shadow>
+                                <w14:textOutline w14:w="0" w14:cap="flat" w14:cmpd="sng" w14:algn="ctr">
+                                  <w14:noFill/>
+                                  <w14:prstDash w14:val="solid"/>
+                                  <w14:round/>
+                                </w14:textOutline>
+                              </w:rPr>
+                              <w:t xml:space="preserve"> Resources</w:t>
+                            </w:r>
+                          </w:p>
+                        </w:txbxContent>
+                      </wps:txbx>
+                      <wps:bodyPr rot="0" spcFirstLastPara="0" vertOverflow="overflow" horzOverflow="overflow" vert="horz" wrap="square" lIns="91440" tIns="45720" rIns="91440" bIns="45720" numCol="1" spcCol="0" rtlCol="0" fromWordArt="0" anchor="ctr" anchorCtr="0" forceAA="0" compatLnSpc="1">
+                        <a:prstTxWarp prst="textNoShape">
+                          <a:avLst/>
+                        </a:prstTxWarp>
+                        <a:noAutofit/>
+                      </wps:bodyPr>
+                    </wps:wsp>
+                  </a:graphicData>
+                </a:graphic>
+              </wp:anchor>
+            </w:drawing>
+          </mc:Choice>
+          <mc:Fallback>
+            <w:pict>
+              <v:rect w14:anchorId="26E2FD6B" id="Rectangle 58" o:spid="_x0000_s1035" style="position:absolute;margin-left:-57pt;margin-top:17.4pt;width:108.75pt;height:23.25pt;z-index:251714560;visibility:visible;mso-wrap-style:square;mso-wrap-distance-left:9pt;mso-wrap-distance-top:0;mso-wrap-distance-right:9pt;mso-wrap-distance-bottom:0;mso-position-horizontal:absolute;mso-position-horizontal-relative:text;mso-position-vertical:absolute;mso-position-vertical-relative:text;v-text-anchor:middle" o:gfxdata="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" fillcolor="white [3201]" strokecolor="black [3200]" strokeweight="1pt">
+                <v:textbox>
+                  <w:txbxContent>
+                    <w:p>
+                      <w:pPr>
+                        <w:rPr>
+                          <w:color w:val="0D0D0D" w:themeColor="text1" w:themeTint="F2"/>
+                          <w14:shadow w14:blurRad="38100" w14:dist="19050" w14:dir="2700000" w14:sx="100000" w14:sy="100000" w14:kx="0" w14:ky="0" w14:algn="tl">
+                            <w14:schemeClr w14:val="dk1">
+                              <w14:alpha w14:val="60000"/>
+                            </w14:schemeClr>
+                          </w14:shadow>
+                          <w14:textOutline w14:w="0" w14:cap="flat" w14:cmpd="sng" w14:algn="ctr">
+                            <w14:noFill/>
+                            <w14:prstDash w14:val="solid"/>
+                            <w14:round/>
+                          </w14:textOutline>
+                        </w:rPr>
+                      </w:pPr>
+                      <w:r>
+                        <w:rPr>
+                          <w:color w:val="0D0D0D" w:themeColor="text1" w:themeTint="F2"/>
+                          <w14:shadow w14:blurRad="38100" w14:dist="19050" w14:dir="2700000" w14:sx="100000" w14:sy="100000" w14:kx="0" w14:ky="0" w14:algn="tl">
+                            <w14:schemeClr w14:val="dk1">
+                              <w14:alpha w14:val="60000"/>
+                            </w14:schemeClr>
+                          </w14:shadow>
+                          <w14:textOutline w14:w="0" w14:cap="flat" w14:cmpd="sng" w14:algn="ctr">
+                            <w14:noFill/>
+                            <w14:prstDash w14:val="solid"/>
+                            <w14:round/>
+                          </w14:textOutline>
+                        </w:rPr>
+                        <w:t>System</w:t>
+                      </w:r>
+                      <w:r>
+                        <w:rPr>
+                          <w:color w:val="0D0D0D" w:themeColor="text1" w:themeTint="F2"/>
+                          <w14:shadow w14:blurRad="38100" w14:dist="19050" w14:dir="2700000" w14:sx="100000" w14:sy="100000" w14:kx="0" w14:ky="0" w14:algn="tl">
+                            <w14:schemeClr w14:val="dk1">
+                              <w14:alpha w14:val="60000"/>
+                            </w14:schemeClr>
+                          </w14:shadow>
+                          <w14:textOutline w14:w="0" w14:cap="flat" w14:cmpd="sng" w14:algn="ctr">
+                            <w14:noFill/>
+                            <w14:prstDash w14:val="solid"/>
+                            <w14:round/>
+                          </w14:textOutline>
+                        </w:rPr>
+                        <w:t xml:space="preserve"> Resources</w:t>
+                      </w:r>
+                    </w:p>
+                  </w:txbxContent>
+                </v:textbox>
+              </v:rect>
+            </w:pict>
+          </mc:Fallback>
+        </mc:AlternateContent>
+      </w:r>
+      <w:r>
+        <w:t xml:space="preserve">                           M</w:t>
+      </w:r>
+    </w:p>
+    <w:p>
+      <w:r>
+        <w:t xml:space="preserve">                    1</w:t>
+      </w:r>
+    </w:p>
+    <w:p>
+      <w:r>
+        <w:rPr>
+          <w:noProof/>
+        </w:rPr>
+        <mc:AlternateContent>
+          <mc:Choice Requires="wps">
+            <w:drawing>
+              <wp:anchor distT="0" distB="0" distL="114300" distR="114300" simplePos="0" relativeHeight="251718656" behindDoc="0" locked="0" layoutInCell="1" allowOverlap="1" wp14:anchorId="20B1ED3B" wp14:editId="410D7AF2">
+                <wp:simplePos x="0" y="0"/>
+                <wp:positionH relativeFrom="column">
+                  <wp:posOffset>657225</wp:posOffset>
+                </wp:positionH>
+                <wp:positionV relativeFrom="paragraph">
+                  <wp:posOffset>10795</wp:posOffset>
+                </wp:positionV>
+                <wp:extent cx="390525" cy="9525"/>
+                <wp:effectExtent l="0" t="0" r="28575" b="28575"/>
+                <wp:wrapNone/>
+                <wp:docPr id="65" name="Straight Connector 65"/>
+                <wp:cNvGraphicFramePr/>
+                <a:graphic xmlns:a="http://schemas.openxmlformats.org/drawingml/2006/main">
+                  <a:graphicData uri="http://schemas.microsoft.com/office/word/2010/wordprocessingShape">
+                    <wps:wsp>
+                      <wps:cNvCnPr/>
+                      <wps:spPr>
+                        <a:xfrm flipH="1">
+                          <a:off x="0" y="0"/>
+                          <a:ext cx="390525" cy="9525"/>
+                        </a:xfrm>
+                        <a:prstGeom prst="line">
+                          <a:avLst/>
+                        </a:prstGeom>
+                      </wps:spPr>
+                      <wps:style>
+                        <a:lnRef idx="1">
+                          <a:schemeClr val="dk1"/>
+                        </a:lnRef>
+                        <a:fillRef idx="0">
+                          <a:schemeClr val="dk1"/>
+                        </a:fillRef>
+                        <a:effectRef idx="0">
+                          <a:schemeClr val="dk1"/>
+                        </a:effectRef>
+                        <a:fontRef idx="minor">
+                          <a:schemeClr val="tx1"/>
+                        </a:fontRef>
+                      </wps:style>
+                      <wps:bodyPr/>
+                    </wps:wsp>
+                  </a:graphicData>
+                </a:graphic>
+              </wp:anchor>
+            </w:drawing>
+          </mc:Choice>
+          <mc:Fallback>
+            <w:pict>
+              <v:line w14:anchorId="4BDCF88A" id="Straight Connector 65" o:spid="_x0000_s1026" style="position:absolute;flip:x;z-index:251718656;visibility:visible;mso-wrap-style:square;mso-wrap-distance-left:9pt;mso-wrap-distance-top:0;mso-wrap-distance-right:9pt;mso-wrap-distance-bottom:0;mso-position-horizontal:absolute;mso-position-horizontal-relative:text;mso-position-vertical:absolute;mso-position-vertical-relative:text" from="51.75pt,.85pt" to="82.5pt,1.6pt" o:gfxdata="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" strokecolor="black [3200]" strokeweight=".5pt">
+                <v:stroke joinstyle="miter"/>
+              </v:line>
+            </w:pict>
+          </mc:Fallback>
+        </mc:AlternateContent>
+      </w:r>
+      <w:r>
+        <w:t xml:space="preserve">                                                                                                                          M</w:t>
+      </w:r>
     </w:p>
     <w:p>
       <w:r>
@@ -2670,7 +3073,7 @@
           </mc:Choice>
           <mc:Fallback>
             <w:pict>
-              <v:line w14:anchorId="49DE535C" id="Straight Connector 48" o:spid="_x0000_s1026" style="position:absolute;z-index:251709440;visibility:visible;mso-wrap-style:square;mso-wrap-distance-left:9pt;mso-wrap-distance-top:0;mso-wrap-distance-right:9pt;mso-wrap-distance-bottom:0;mso-position-horizontal:absolute;mso-position-horizontal-relative:text;mso-position-vertical:absolute;mso-position-vertical-relative:text" from="198.75pt,10.65pt" to="304.5pt,12.15pt" o:gfxdata="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" strokecolor="black [3200]" strokeweight=".5pt">
+              <v:line w14:anchorId="526DB2A4" id="Straight Connector 48" o:spid="_x0000_s1026" style="position:absolute;z-index:251709440;visibility:visible;mso-wrap-style:square;mso-wrap-distance-left:9pt;mso-wrap-distance-top:0;mso-wrap-distance-right:9pt;mso-wrap-distance-bottom:0;mso-position-horizontal:absolute;mso-position-horizontal-relative:text;mso-position-vertical:absolute;mso-position-vertical-relative:text" from="198.75pt,10.65pt" to="304.5pt,12.15pt" o:gfxdata="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" strokecolor="black [3200]" strokeweight=".5pt">
                 <v:stroke joinstyle="miter"/>
               </v:line>
             </w:pict>
@@ -2756,7 +3159,7 @@
           </mc:Choice>
           <mc:Fallback>
             <w:pict>
-              <v:rect w14:anchorId="231B41F0" id="Rectangle 11" o:spid="_x0000_s1035" style="position:absolute;margin-left:304.5pt;margin-top:.9pt;width:131.25pt;height:33.75pt;z-index:251677696;visibility:visible;mso-wrap-style:square;mso-width-percent:0;mso-height-percent:0;mso-wrap-distance-left:9pt;mso-wrap-distance-top:0;mso-wrap-distance-right:9pt;mso-wrap-distance-bottom:0;mso-position-horizontal:absolute;mso-position-horizontal-relative:margin;mso-position-vertical:absolute;mso-position-vertical-relative:text;mso-width-percent:0;mso-height-percent:0;mso-width-relative:margin;mso-height-relative:margin;v-text-anchor:middle" o:gfxdata="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" fillcolor="white [3201]" strokecolor="black [3200]" strokeweight="1pt">
+              <v:rect w14:anchorId="231B41F0" id="Rectangle 11" o:spid="_x0000_s1036" style="position:absolute;margin-left:304.5pt;margin-top:.9pt;width:131.25pt;height:33.75pt;z-index:251677696;visibility:visible;mso-wrap-style:square;mso-width-percent:0;mso-height-percent:0;mso-wrap-distance-left:9pt;mso-wrap-distance-top:0;mso-wrap-distance-right:9pt;mso-wrap-distance-bottom:0;mso-position-horizontal:absolute;mso-position-horizontal-relative:margin;mso-position-vertical:absolute;mso-position-vertical-relative:text;mso-width-percent:0;mso-height-percent:0;mso-width-relative:margin;mso-height-relative:margin;v-text-anchor:middle" o:gfxdata="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" fillcolor="white [3201]" strokecolor="black [3200]" strokeweight="1pt">
                 <v:textbox>
                   <w:txbxContent>
                     <w:p>
@@ -2854,7 +3257,7 @@
           </mc:Choice>
           <mc:Fallback>
             <w:pict>
-              <v:rect w14:anchorId="7128DA7D" id="Rectangle 14" o:spid="_x0000_s1036" style="position:absolute;margin-left:-43.5pt;margin-top:9.9pt;width:2in;height:33.75pt;z-index:251681792;visibility:visible;mso-wrap-style:square;mso-width-percent:0;mso-height-percent:0;mso-wrap-distance-left:9pt;mso-wrap-distance-top:0;mso-wrap-distance-right:9pt;mso-wrap-distance-bottom:0;mso-position-horizontal:absolute;mso-position-horizontal-relative:margin;mso-position-vertical:absolute;mso-position-vertical-relative:text;mso-width-percent:0;mso-height-percent:0;mso-width-relative:margin;mso-height-relative:margin;v-text-anchor:middle" o:gfxdata="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" fillcolor="white [3201]" strokecolor="black [3200]" strokeweight="1pt">
+              <v:rect w14:anchorId="7128DA7D" id="Rectangle 14" o:spid="_x0000_s1037" style="position:absolute;margin-left:-43.5pt;margin-top:9.9pt;width:2in;height:33.75pt;z-index:251681792;visibility:visible;mso-wrap-style:square;mso-width-percent:0;mso-height-percent:0;mso-wrap-distance-left:9pt;mso-wrap-distance-top:0;mso-wrap-distance-right:9pt;mso-wrap-distance-bottom:0;mso-position-horizontal:absolute;mso-position-horizontal-relative:margin;mso-position-vertical:absolute;mso-position-vertical-relative:text;mso-width-percent:0;mso-height-percent:0;mso-width-relative:margin;mso-height-relative:margin;v-text-anchor:middle" o:gfxdata="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" fillcolor="white [3201]" strokecolor="black [3200]" strokeweight="1pt">
                 <v:textbox>
                   <w:txbxContent>
                     <w:p>
@@ -2934,7 +3337,7 @@
           </mc:Choice>
           <mc:Fallback>
             <w:pict>
-              <v:line w14:anchorId="3201CF50" id="Straight Connector 43" o:spid="_x0000_s1026" style="position:absolute;flip:x;z-index:251704320;visibility:visible;mso-wrap-style:square;mso-wrap-distance-left:9pt;mso-wrap-distance-top:0;mso-wrap-distance-right:9pt;mso-wrap-distance-bottom:0;mso-position-horizontal:absolute;mso-position-horizontal-relative:text;mso-position-vertical:absolute;mso-position-vertical-relative:text" from="100.5pt,11pt" to="128.25pt,11.75pt" o:gfxdata="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" strokecolor="black [3200]" strokeweight=".5pt">
+              <v:line w14:anchorId="170DA0D4" id="Straight Connector 43" o:spid="_x0000_s1026" style="position:absolute;flip:x;z-index:251704320;visibility:visible;mso-wrap-style:square;mso-wrap-distance-left:9pt;mso-wrap-distance-top:0;mso-wrap-distance-right:9pt;mso-wrap-distance-bottom:0;mso-position-horizontal:absolute;mso-position-horizontal-relative:text;mso-position-vertical:absolute;mso-position-vertical-relative:text" from="100.5pt,11pt" to="128.25pt,11.75pt" o:gfxdata="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" strokecolor="black [3200]" strokeweight=".5pt">
                 <v:stroke joinstyle="miter"/>
               </v:line>
             </w:pict>
@@ -2950,18 +3353,18 @@
         <mc:AlternateContent>
           <mc:Choice Requires="wps">
             <w:drawing>
-              <wp:anchor distT="0" distB="0" distL="114300" distR="114300" simplePos="0" relativeHeight="251699200" behindDoc="0" locked="0" layoutInCell="1" allowOverlap="1" wp14:anchorId="26E91F0E" wp14:editId="5A5310B1">
+              <wp:anchor distT="0" distB="0" distL="114300" distR="114300" simplePos="0" relativeHeight="251710464" behindDoc="0" locked="0" layoutInCell="1" allowOverlap="1" wp14:anchorId="49B009E8" wp14:editId="181B3C0E">
                 <wp:simplePos x="0" y="0"/>
                 <wp:positionH relativeFrom="column">
-                  <wp:posOffset>4486275</wp:posOffset>
+                  <wp:posOffset>4467225</wp:posOffset>
                 </wp:positionH>
                 <wp:positionV relativeFrom="paragraph">
                   <wp:posOffset>67945</wp:posOffset>
                 </wp:positionV>
-                <wp:extent cx="19050" cy="619125"/>
-                <wp:effectExtent l="0" t="0" r="19050" b="28575"/>
+                <wp:extent cx="9525" cy="666750"/>
+                <wp:effectExtent l="0" t="0" r="28575" b="19050"/>
                 <wp:wrapNone/>
-                <wp:docPr id="36" name="Straight Connector 36"/>
+                <wp:docPr id="49" name="Straight Connector 49"/>
                 <wp:cNvGraphicFramePr/>
                 <a:graphic xmlns:a="http://schemas.openxmlformats.org/drawingml/2006/main">
                   <a:graphicData uri="http://schemas.microsoft.com/office/word/2010/wordprocessingShape">
@@ -2970,7 +3373,7 @@
                       <wps:spPr>
                         <a:xfrm>
                           <a:off x="0" y="0"/>
-                          <a:ext cx="19050" cy="619125"/>
+                          <a:ext cx="9525" cy="666750"/>
                         </a:xfrm>
                         <a:prstGeom prst="line">
                           <a:avLst/>
@@ -2999,7 +3402,7 @@
           </mc:Choice>
           <mc:Fallback>
             <w:pict>
-              <v:line w14:anchorId="041DB23A" id="Straight Connector 36" o:spid="_x0000_s1026" style="position:absolute;z-index:251699200;visibility:visible;mso-wrap-style:square;mso-wrap-distance-left:9pt;mso-wrap-distance-top:0;mso-wrap-distance-right:9pt;mso-wrap-distance-bottom:0;mso-position-horizontal:absolute;mso-position-horizontal-relative:text;mso-position-vertical:absolute;mso-position-vertical-relative:text" from="353.25pt,5.35pt" to="354.75pt,54.1pt" o:gfxdata="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" strokecolor="black [3200]" strokeweight=".5pt">
+              <v:line w14:anchorId="328BE1F3" id="Straight Connector 49" o:spid="_x0000_s1026" style="position:absolute;z-index:251710464;visibility:visible;mso-wrap-style:square;mso-wrap-distance-left:9pt;mso-wrap-distance-top:0;mso-wrap-distance-right:9pt;mso-wrap-distance-bottom:0;mso-position-horizontal:absolute;mso-position-horizontal-relative:text;mso-position-vertical:absolute;mso-position-vertical-relative:text" from="351.75pt,5.35pt" to="352.5pt,57.85pt" o:gfxdata="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" strokecolor="black [3200]" strokeweight=".5pt">
                 <v:stroke joinstyle="miter"/>
               </v:line>
             </w:pict>
@@ -3007,7 +3410,13 @@
         </mc:AlternateContent>
       </w:r>
       <w:r>
-        <w:t xml:space="preserve">                                      M                                                                                      1</w:t>
+        <w:t xml:space="preserve">                                      M                                                                         </w:t>
+      </w:r>
+      <w:r>
+        <w:t xml:space="preserve">           </w:t>
+      </w:r>
+      <w:r>
+        <w:t xml:space="preserve"> 1</w:t>
       </w:r>
     </w:p>
     <w:p>
@@ -3024,16 +3433,16 @@
         <mc:AlternateContent>
           <mc:Choice Requires="wps">
             <w:drawing>
-              <wp:anchor distT="0" distB="0" distL="114300" distR="114300" simplePos="0" relativeHeight="251679744" behindDoc="0" locked="0" layoutInCell="1" allowOverlap="1" wp14:anchorId="25885D68" wp14:editId="7892F0A7">
+              <wp:anchor distT="0" distB="0" distL="114300" distR="114300" simplePos="0" relativeHeight="251679744" behindDoc="0" locked="0" layoutInCell="1" allowOverlap="1" wp14:anchorId="25885D68" wp14:editId="492FA1BE">
                 <wp:simplePos x="0" y="0"/>
                 <wp:positionH relativeFrom="margin">
-                  <wp:posOffset>3847465</wp:posOffset>
+                  <wp:posOffset>3848100</wp:posOffset>
                 </wp:positionH>
                 <wp:positionV relativeFrom="paragraph">
-                  <wp:posOffset>119380</wp:posOffset>
+                  <wp:posOffset>167005</wp:posOffset>
                 </wp:positionV>
-                <wp:extent cx="1609725" cy="428625"/>
-                <wp:effectExtent l="0" t="0" r="28575" b="28575"/>
+                <wp:extent cx="1609725" cy="381000"/>
+                <wp:effectExtent l="0" t="0" r="28575" b="19050"/>
                 <wp:wrapNone/>
                 <wp:docPr id="13" name="Rectangle 13"/>
                 <wp:cNvGraphicFramePr/>
@@ -3044,7 +3453,7 @@
                       <wps:spPr>
                         <a:xfrm>
                           <a:off x="0" y="0"/>
-                          <a:ext cx="1609725" cy="428625"/>
+                          <a:ext cx="1609725" cy="381000"/>
                         </a:xfrm>
                         <a:prstGeom prst="rect">
                           <a:avLst/>
@@ -3096,7 +3505,7 @@
           </mc:Choice>
           <mc:Fallback>
             <w:pict>
-              <v:rect w14:anchorId="25885D68" id="Rectangle 13" o:spid="_x0000_s1037" style="position:absolute;margin-left:302.95pt;margin-top:9.4pt;width:126.75pt;height:33.75pt;z-index:251679744;visibility:visible;mso-wrap-style:square;mso-width-percent:0;mso-height-percent:0;mso-wrap-distance-left:9pt;mso-wrap-distance-top:0;mso-wrap-distance-right:9pt;mso-wrap-distance-bottom:0;mso-position-horizontal:absolute;mso-position-horizontal-relative:margin;mso-position-vertical:absolute;mso-position-vertical-relative:text;mso-width-percent:0;mso-height-percent:0;mso-width-relative:margin;mso-height-relative:margin;v-text-anchor:middle" o:gfxdata="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" fillcolor="white [3201]" strokecolor="black [3200]" strokeweight="1pt">
+              <v:rect w14:anchorId="25885D68" id="Rectangle 13" o:spid="_x0000_s1038" style="position:absolute;margin-left:303pt;margin-top:13.15pt;width:126.75pt;height:30pt;z-index:251679744;visibility:visible;mso-wrap-style:square;mso-width-percent:0;mso-height-percent:0;mso-wrap-distance-left:9pt;mso-wrap-distance-top:0;mso-wrap-distance-right:9pt;mso-wrap-distance-bottom:0;mso-position-horizontal:absolute;mso-position-horizontal-relative:margin;mso-position-vertical:absolute;mso-position-vertical-relative:text;mso-width-percent:0;mso-height-percent:0;mso-width-relative:margin;mso-height-relative:margin;v-text-anchor:middle" o:gfxdata="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" fillcolor="white [3201]" strokecolor="black [3200]" strokeweight="1pt">
                 <v:textbox>
                   <w:txbxContent>
                     <w:p>
@@ -3116,7 +3525,13 @@
         </mc:AlternateContent>
       </w:r>
       <w:r>
-        <w:t xml:space="preserve">                                                                                                                                 M</w:t>
+        <w:t xml:space="preserve">                                                                                                 </w:t>
+      </w:r>
+      <w:r>
+        <w:t xml:space="preserve">                             </w:t>
+      </w:r>
+      <w:r>
+        <w:t>M</w:t>
       </w:r>
     </w:p>
     <w:p>
@@ -3199,7 +3614,7 @@
           </mc:Choice>
           <mc:Fallback>
             <w:pict>
-              <v:rect w14:anchorId="4857DF75" id="Rectangle 15" o:spid="_x0000_s1038" style="position:absolute;margin-left:-41.25pt;margin-top:8.25pt;width:139.5pt;height:35.25pt;z-index:251683840;visibility:visible;mso-wrap-style:square;mso-width-percent:0;mso-height-percent:0;mso-wrap-distance-left:9pt;mso-wrap-distance-top:0;mso-wrap-distance-right:9pt;mso-wrap-distance-bottom:0;mso-position-horizontal:absolute;mso-position-horizontal-relative:margin;mso-position-vertical:absolute;mso-position-vertical-relative:text;mso-width-percent:0;mso-height-percent:0;mso-width-relative:margin;mso-height-relative:margin;v-text-anchor:middle" o:gfxdata="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" fillcolor="white [3201]" strokecolor="black [3200]" strokeweight="1pt">
+              <v:rect w14:anchorId="4857DF75" id="Rectangle 15" o:spid="_x0000_s1039" style="position:absolute;margin-left:-41.25pt;margin-top:8.25pt;width:139.5pt;height:35.25pt;z-index:251683840;visibility:visible;mso-wrap-style:square;mso-width-percent:0;mso-height-percent:0;mso-wrap-distance-left:9pt;mso-wrap-distance-top:0;mso-wrap-distance-right:9pt;mso-wrap-distance-bottom:0;mso-position-horizontal:absolute;mso-position-horizontal-relative:margin;mso-position-vertical:absolute;mso-position-vertical-relative:text;mso-width-percent:0;mso-height-percent:0;mso-width-relative:margin;mso-height-relative:margin;v-text-anchor:middle" o:gfxdata="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" fillcolor="white [3201]" strokecolor="black [3200]" strokeweight="1pt">
                 <v:textbox>
                   <w:txbxContent>
                     <w:p>
@@ -3227,18 +3642,18 @@
         <mc:AlternateContent>
           <mc:Choice Requires="wps">
             <w:drawing>
-              <wp:anchor distT="0" distB="0" distL="114300" distR="114300" simplePos="0" relativeHeight="251706368" behindDoc="0" locked="0" layoutInCell="1" allowOverlap="1" wp14:anchorId="6345271A" wp14:editId="576CF7E8">
+              <wp:anchor distT="0" distB="0" distL="114300" distR="114300" simplePos="0" relativeHeight="251711488" behindDoc="0" locked="0" layoutInCell="1" allowOverlap="1" wp14:anchorId="3F37341C" wp14:editId="7056E490">
                 <wp:simplePos x="0" y="0"/>
                 <wp:positionH relativeFrom="column">
-                  <wp:posOffset>1266825</wp:posOffset>
+                  <wp:posOffset>1257300</wp:posOffset>
                 </wp:positionH>
                 <wp:positionV relativeFrom="paragraph">
-                  <wp:posOffset>137795</wp:posOffset>
+                  <wp:posOffset>118745</wp:posOffset>
                 </wp:positionV>
-                <wp:extent cx="666750" cy="19050"/>
-                <wp:effectExtent l="0" t="0" r="19050" b="19050"/>
+                <wp:extent cx="676275" cy="19050"/>
+                <wp:effectExtent l="0" t="0" r="28575" b="19050"/>
                 <wp:wrapNone/>
-                <wp:docPr id="45" name="Straight Connector 45"/>
+                <wp:docPr id="50" name="Straight Connector 50"/>
                 <wp:cNvGraphicFramePr/>
                 <a:graphic xmlns:a="http://schemas.openxmlformats.org/drawingml/2006/main">
                   <a:graphicData uri="http://schemas.microsoft.com/office/word/2010/wordprocessingShape">
@@ -3247,7 +3662,7 @@
                       <wps:spPr>
                         <a:xfrm flipH="1">
                           <a:off x="0" y="0"/>
-                          <a:ext cx="666750" cy="19050"/>
+                          <a:ext cx="676275" cy="19050"/>
                         </a:xfrm>
                         <a:prstGeom prst="line">
                           <a:avLst/>
@@ -3276,7 +3691,7 @@
           </mc:Choice>
           <mc:Fallback>
             <w:pict>
-              <v:line w14:anchorId="08E5FDB0" id="Straight Connector 45" o:spid="_x0000_s1026" style="position:absolute;flip:x;z-index:251706368;visibility:visible;mso-wrap-style:square;mso-wrap-distance-left:9pt;mso-wrap-distance-top:0;mso-wrap-distance-right:9pt;mso-wrap-distance-bottom:0;mso-position-horizontal:absolute;mso-position-horizontal-relative:text;mso-position-vertical:absolute;mso-position-vertical-relative:text" from="99.75pt,10.85pt" to="152.25pt,12.35pt" o:gfxdata="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" strokecolor="black [3200]" strokeweight=".5pt">
+              <v:line w14:anchorId="33E698C2" id="Straight Connector 50" o:spid="_x0000_s1026" style="position:absolute;flip:x;z-index:251711488;visibility:visible;mso-wrap-style:square;mso-wrap-distance-left:9pt;mso-wrap-distance-top:0;mso-wrap-distance-right:9pt;mso-wrap-distance-bottom:0;mso-position-horizontal:absolute;mso-position-horizontal-relative:text;mso-position-vertical:absolute;mso-position-vertical-relative:text" from="99pt,9.35pt" to="152.25pt,10.85pt" o:gfxdata="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" strokecolor="black [3200]" strokeweight=".5pt">
                 <v:stroke joinstyle="miter"/>
               </v:line>
             </w:pict>
@@ -3375,7 +3790,7 @@
           </mc:Choice>
           <mc:Fallback>
             <w:pict>
-              <v:rect w14:anchorId="504501D5" id="Rectangle 16" o:spid="_x0000_s1039" style="position:absolute;margin-left:122.95pt;margin-top:.35pt;width:126.75pt;height:33.75pt;z-index:251685888;visibility:visible;mso-wrap-style:square;mso-width-percent:0;mso-height-percent:0;mso-wrap-distance-left:9pt;mso-wrap-distance-top:0;mso-wrap-distance-right:9pt;mso-wrap-distance-bottom:0;mso-position-horizontal:absolute;mso-position-horizontal-relative:margin;mso-position-vertical:absolute;mso-position-vertical-relative:text;mso-width-percent:0;mso-height-percent:0;mso-width-relative:margin;mso-height-relative:margin;v-text-anchor:middle" o:gfxdata="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" fillcolor="white [3201]" strokecolor="black [3200]" strokeweight="1pt">
+              <v:rect w14:anchorId="504501D5" id="Rectangle 16" o:spid="_x0000_s1040" style="position:absolute;margin-left:122.95pt;margin-top:.35pt;width:126.75pt;height:33.75pt;z-index:251685888;visibility:visible;mso-wrap-style:square;mso-width-percent:0;mso-height-percent:0;mso-wrap-distance-left:9pt;mso-wrap-distance-top:0;mso-wrap-distance-right:9pt;mso-wrap-distance-bottom:0;mso-position-horizontal:absolute;mso-position-horizontal-relative:margin;mso-position-vertical:absolute;mso-position-vertical-relative:text;mso-width-percent:0;mso-height-percent:0;mso-width-relative:margin;mso-height-relative:margin;v-text-anchor:middle" o:gfxdata="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" fillcolor="white [3201]" strokecolor="black [3200]" strokeweight="1pt">
                 <v:textbox>
                   <w:txbxContent>
                     <w:p>
@@ -3405,11 +3820,8 @@
     <w:p/>
     <w:p>
       <w:r>
-        <w:lastRenderedPageBreak/>
-        <w:t>ENTITY RELATIONSHIP DIAGRAM</w:t>
-      </w:r>
-    </w:p>
-    <w:p>
+        <w:t>ENTITY PROPERTIES</w:t>
+      </w:r>
       <w:r>
         <w:rPr>
           <w:noProof/>

</xml_diff>